<commit_message>
Added development diary with pages up to the most recent commit
</commit_message>
<xml_diff>
--- a/Documentation/Equations.docx
+++ b/Documentation/Equations.docx
@@ -225,10 +225,16 @@
                   <w:rPr>
                     <w:rFonts w:ascii="Cambria Math" w:hAnsi="Cambria Math"/>
                   </w:rPr>
-                  <m:t>index)</m:t>
+                  <m:t>index</m:t>
                 </m:r>
               </m:sub>
             </m:sSub>
+            <m:r>
+              <w:rPr>
+                <w:rFonts w:ascii="Cambria Math" w:hAnsi="Cambria Math"/>
+              </w:rPr>
+              <m:t>)</m:t>
+            </m:r>
           </m:num>
           <m:den>
             <m:r>
@@ -791,10 +797,16 @@
                   <w:rPr>
                     <w:rFonts w:ascii="Cambria Math" w:hAnsi="Cambria Math"/>
                   </w:rPr>
-                  <m:t>index)</m:t>
+                  <m:t>index</m:t>
                 </m:r>
               </m:sub>
             </m:sSub>
+            <m:r>
+              <w:rPr>
+                <w:rFonts w:ascii="Cambria Math" w:hAnsi="Cambria Math"/>
+              </w:rPr>
+              <m:t>)</m:t>
+            </m:r>
           </m:num>
           <m:den>
             <m:r>
@@ -1257,10 +1269,16 @@
                   <w:rPr>
                     <w:rFonts w:ascii="Cambria Math" w:hAnsi="Cambria Math"/>
                   </w:rPr>
-                  <m:t>index)</m:t>
+                  <m:t>index</m:t>
                 </m:r>
               </m:sub>
             </m:sSub>
+            <m:r>
+              <w:rPr>
+                <w:rFonts w:ascii="Cambria Math" w:hAnsi="Cambria Math"/>
+              </w:rPr>
+              <m:t>)</m:t>
+            </m:r>
           </m:num>
           <m:den>
             <m:r>
@@ -1528,15 +1546,7 @@
                   <w:sz w:val="20"/>
                   <w:szCs w:val="20"/>
                 </w:rPr>
-                <m:t>Province</m:t>
-              </m:r>
-              <m:r>
-                <w:rPr>
-                  <w:rFonts w:ascii="Cambria Math" w:hAnsi="Cambria Math"/>
-                  <w:sz w:val="20"/>
-                  <w:szCs w:val="20"/>
-                </w:rPr>
-                <m:t>Score</m:t>
+                <m:t>ProvinceScore</m:t>
               </m:r>
             </m:e>
             <m:sub>

</xml_diff>